<commit_message>
edit font in use-case report
</commit_message>
<xml_diff>
--- a/PA2/1753087_PA02.docx
+++ b/PA2/1753087_PA02.docx
@@ -43,10 +43,7 @@
         <w:t>Version &lt;1.0&gt;</w:t>
       </w:r>
     </w:p>
-    <w:p>
-      <w:bookmarkStart w:id="0" w:name="_GoBack"/>
-      <w:bookmarkEnd w:id="0"/>
-    </w:p>
+    <w:p/>
     <w:p>
       <w:pPr>
         <w:keepLines/>
@@ -434,7 +431,7 @@
           </w:r>
         </w:sdtContent>
       </w:sdt>
-      <w:hyperlink w:anchor="_Toc24747329" w:history="1">
+      <w:hyperlink w:anchor="_Toc24918827" w:history="1">
         <w:r>
           <w:rPr>
             <w:rStyle w:val="Siuktni"/>
@@ -478,7 +475,7 @@
             <w:noProof/>
             <w:webHidden/>
           </w:rPr>
-          <w:instrText xml:space="preserve"> PAGEREF _Toc24747329 \h </w:instrText>
+          <w:instrText xml:space="preserve"> PAGEREF _Toc24918827 \h </w:instrText>
         </w:r>
         <w:r>
           <w:rPr>
@@ -523,7 +520,7 @@
           <w:lang w:val="vi-VN"/>
         </w:rPr>
       </w:pPr>
-      <w:hyperlink w:anchor="_Toc24747330" w:history="1">
+      <w:hyperlink w:anchor="_Toc24918828" w:history="1">
         <w:r>
           <w:rPr>
             <w:rStyle w:val="Siuktni"/>
@@ -567,7 +564,7 @@
             <w:noProof/>
             <w:webHidden/>
           </w:rPr>
-          <w:instrText xml:space="preserve"> PAGEREF _Toc24747330 \h </w:instrText>
+          <w:instrText xml:space="preserve"> PAGEREF _Toc24918828 \h </w:instrText>
         </w:r>
         <w:r>
           <w:rPr>
@@ -612,7 +609,7 @@
           <w:lang w:val="vi-VN"/>
         </w:rPr>
       </w:pPr>
-      <w:hyperlink w:anchor="_Toc24747331" w:history="1">
+      <w:hyperlink w:anchor="_Toc24918829" w:history="1">
         <w:r>
           <w:rPr>
             <w:rStyle w:val="Siuktni"/>
@@ -635,7 +632,7 @@
             <w:rStyle w:val="Siuktni"/>
             <w:noProof/>
           </w:rPr>
-          <w:t>Use-case: Add a product to cart</w:t>
+          <w:t>Use-case: Statistic per month, year</w:t>
         </w:r>
         <w:r>
           <w:rPr>
@@ -656,7 +653,7 @@
             <w:noProof/>
             <w:webHidden/>
           </w:rPr>
-          <w:instrText xml:space="preserve"> PAGEREF _Toc24747331 \h </w:instrText>
+          <w:instrText xml:space="preserve"> PAGEREF _Toc24918829 \h </w:instrText>
         </w:r>
         <w:r>
           <w:rPr>
@@ -701,7 +698,7 @@
           <w:lang w:val="vi-VN"/>
         </w:rPr>
       </w:pPr>
-      <w:hyperlink w:anchor="_Toc24747332" w:history="1">
+      <w:hyperlink w:anchor="_Toc24918830" w:history="1">
         <w:r>
           <w:rPr>
             <w:rStyle w:val="Siuktni"/>
@@ -724,7 +721,7 @@
             <w:rStyle w:val="Siuktni"/>
             <w:noProof/>
           </w:rPr>
-          <w:t>Use-case: Create a new account</w:t>
+          <w:t>Use-case: Statistic profit</w:t>
         </w:r>
         <w:r>
           <w:rPr>
@@ -745,7 +742,7 @@
             <w:noProof/>
             <w:webHidden/>
           </w:rPr>
-          <w:instrText xml:space="preserve"> PAGEREF _Toc24747332 \h </w:instrText>
+          <w:instrText xml:space="preserve"> PAGEREF _Toc24918830 \h </w:instrText>
         </w:r>
         <w:r>
           <w:rPr>
@@ -766,192 +763,6 @@
             <w:webHidden/>
           </w:rPr>
           <w:t>4</w:t>
-        </w:r>
-        <w:r>
-          <w:rPr>
-            <w:noProof/>
-            <w:webHidden/>
-          </w:rPr>
-          <w:fldChar w:fldCharType="end"/>
-        </w:r>
-      </w:hyperlink>
-    </w:p>
-    <w:p>
-      <w:pPr>
-        <w:pStyle w:val="Mucluc2"/>
-        <w:tabs>
-          <w:tab w:val="left" w:pos="1000"/>
-        </w:tabs>
-        <w:rPr>
-          <w:rFonts w:asciiTheme="minorHAnsi" w:eastAsiaTheme="minorEastAsia" w:hAnsiTheme="minorHAnsi" w:cstheme="minorBidi"/>
-          <w:noProof/>
-          <w:sz w:val="22"/>
-          <w:szCs w:val="22"/>
-          <w:lang w:val="vi-VN"/>
-        </w:rPr>
-      </w:pPr>
-      <w:hyperlink w:anchor="_Toc24747333" w:history="1">
-        <w:r>
-          <w:rPr>
-            <w:rStyle w:val="Siuktni"/>
-            <w:noProof/>
-          </w:rPr>
-          <w:t>2.3</w:t>
-        </w:r>
-        <w:r>
-          <w:rPr>
-            <w:rFonts w:asciiTheme="minorHAnsi" w:eastAsiaTheme="minorEastAsia" w:hAnsiTheme="minorHAnsi" w:cstheme="minorBidi"/>
-            <w:noProof/>
-            <w:sz w:val="22"/>
-            <w:szCs w:val="22"/>
-            <w:lang w:val="vi-VN"/>
-          </w:rPr>
-          <w:tab/>
-        </w:r>
-        <w:r>
-          <w:rPr>
-            <w:rStyle w:val="Siuktni"/>
-            <w:noProof/>
-          </w:rPr>
-          <w:t>Use-case: Statistic per month, year</w:t>
-        </w:r>
-        <w:r>
-          <w:rPr>
-            <w:noProof/>
-            <w:webHidden/>
-          </w:rPr>
-          <w:tab/>
-        </w:r>
-        <w:r>
-          <w:rPr>
-            <w:noProof/>
-            <w:webHidden/>
-          </w:rPr>
-          <w:fldChar w:fldCharType="begin"/>
-        </w:r>
-        <w:r>
-          <w:rPr>
-            <w:noProof/>
-            <w:webHidden/>
-          </w:rPr>
-          <w:instrText xml:space="preserve"> PAGEREF _Toc24747333 \h </w:instrText>
-        </w:r>
-        <w:r>
-          <w:rPr>
-            <w:noProof/>
-            <w:webHidden/>
-          </w:rPr>
-        </w:r>
-        <w:r>
-          <w:rPr>
-            <w:noProof/>
-            <w:webHidden/>
-          </w:rPr>
-          <w:fldChar w:fldCharType="separate"/>
-        </w:r>
-        <w:r>
-          <w:rPr>
-            <w:noProof/>
-            <w:webHidden/>
-          </w:rPr>
-          <w:t>5</w:t>
-        </w:r>
-        <w:r>
-          <w:rPr>
-            <w:noProof/>
-            <w:webHidden/>
-          </w:rPr>
-          <w:fldChar w:fldCharType="end"/>
-        </w:r>
-      </w:hyperlink>
-    </w:p>
-    <w:p>
-      <w:pPr>
-        <w:pStyle w:val="Mucluc2"/>
-        <w:tabs>
-          <w:tab w:val="left" w:pos="1000"/>
-        </w:tabs>
-        <w:rPr>
-          <w:rFonts w:asciiTheme="minorHAnsi" w:eastAsiaTheme="minorEastAsia" w:hAnsiTheme="minorHAnsi" w:cstheme="minorBidi"/>
-          <w:noProof/>
-          <w:sz w:val="22"/>
-          <w:szCs w:val="22"/>
-          <w:lang w:val="vi-VN"/>
-        </w:rPr>
-      </w:pPr>
-      <w:hyperlink w:anchor="_Toc24747334" w:history="1">
-        <w:r>
-          <w:rPr>
-            <w:rStyle w:val="Siuktni"/>
-            <w:noProof/>
-          </w:rPr>
-          <w:t>2.4</w:t>
-        </w:r>
-        <w:r>
-          <w:rPr>
-            <w:rFonts w:asciiTheme="minorHAnsi" w:eastAsiaTheme="minorEastAsia" w:hAnsiTheme="minorHAnsi" w:cstheme="minorBidi"/>
-            <w:noProof/>
-            <w:sz w:val="22"/>
-            <w:szCs w:val="22"/>
-            <w:lang w:val="vi-VN"/>
-          </w:rPr>
-          <w:tab/>
-        </w:r>
-        <w:r>
-          <w:rPr>
-            <w:rStyle w:val="Siuktni"/>
-            <w:noProof/>
-            <w:lang w:val="vi-VN"/>
-          </w:rPr>
-          <w:t>Us</w:t>
-        </w:r>
-        <w:r>
-          <w:rPr>
-            <w:rStyle w:val="Siuktni"/>
-            <w:noProof/>
-          </w:rPr>
-          <w:t>e-case: Statistic profit</w:t>
-        </w:r>
-        <w:r>
-          <w:rPr>
-            <w:noProof/>
-            <w:webHidden/>
-          </w:rPr>
-          <w:tab/>
-        </w:r>
-        <w:r>
-          <w:rPr>
-            <w:noProof/>
-            <w:webHidden/>
-          </w:rPr>
-          <w:fldChar w:fldCharType="begin"/>
-        </w:r>
-        <w:r>
-          <w:rPr>
-            <w:noProof/>
-            <w:webHidden/>
-          </w:rPr>
-          <w:instrText xml:space="preserve"> PAGEREF _Toc24747334 \h </w:instrText>
-        </w:r>
-        <w:r>
-          <w:rPr>
-            <w:noProof/>
-            <w:webHidden/>
-          </w:rPr>
-        </w:r>
-        <w:r>
-          <w:rPr>
-            <w:noProof/>
-            <w:webHidden/>
-          </w:rPr>
-          <w:fldChar w:fldCharType="separate"/>
-        </w:r>
-        <w:r>
-          <w:rPr>
-            <w:noProof/>
-            <w:webHidden/>
-          </w:rPr>
-          <w:t>5</w:t>
         </w:r>
         <w:r>
           <w:rPr>
@@ -969,6 +780,8 @@
       <w:r>
         <w:br w:type="page"/>
       </w:r>
+      <w:bookmarkStart w:id="0" w:name="_GoBack"/>
+      <w:bookmarkEnd w:id="0"/>
     </w:p>
     <w:p>
       <w:pPr>
@@ -978,7 +791,7 @@
           <w:numId w:val="5"/>
         </w:numPr>
       </w:pPr>
-      <w:bookmarkStart w:id="1" w:name="_Toc24747329"/>
+      <w:bookmarkStart w:id="1" w:name="_Toc24918827"/>
       <w:r>
         <w:lastRenderedPageBreak/>
         <w:t>Use-case Model</w:t>
@@ -1065,12 +878,13 @@
           <w:numId w:val="5"/>
         </w:numPr>
       </w:pPr>
-      <w:bookmarkStart w:id="2" w:name="_Toc24747330"/>
+      <w:bookmarkStart w:id="2" w:name="_Toc24918828"/>
       <w:r>
         <w:t>Use-case Specifications</w:t>
       </w:r>
       <w:bookmarkEnd w:id="2"/>
     </w:p>
+    <w:p/>
     <w:p>
       <w:pPr>
         <w:pStyle w:val="u2"/>
@@ -1079,15 +893,15 @@
           <w:numId w:val="5"/>
         </w:numPr>
       </w:pPr>
-      <w:bookmarkStart w:id="3" w:name="_Toc24747331"/>
+      <w:bookmarkStart w:id="3" w:name="_Toc24918829"/>
       <w:r>
-        <w:t>Use-case: Add a product to cart</w:t>
+        <w:t>Use-case: Statistic per month, year</w:t>
       </w:r>
       <w:bookmarkEnd w:id="3"/>
     </w:p>
     <w:tbl>
       <w:tblPr>
-        <w:tblStyle w:val="a0"/>
+        <w:tblStyle w:val="a1"/>
         <w:tblW w:w="9576" w:type="dxa"/>
         <w:tblInd w:w="0" w:type="dxa"/>
         <w:tblBorders>
@@ -1122,7 +936,7 @@
           </w:tcPr>
           <w:p>
             <w:r>
-              <w:t>Add a product to cart.</w:t>
+              <w:t>Statistic per month, year</w:t>
             </w:r>
           </w:p>
         </w:tc>
@@ -1144,7 +958,31 @@
           </w:tcPr>
           <w:p>
             <w:r>
-              <w:t>This use case describes how the Customer can buy a product.</w:t>
+              <w:t xml:space="preserve">This use-case </w:t>
+            </w:r>
+            <w:r>
+              <w:t>show</w:t>
+            </w:r>
+            <w:r>
+              <w:t>s</w:t>
+            </w:r>
+            <w:r>
+              <w:t xml:space="preserve"> the user the</w:t>
+            </w:r>
+            <w:r>
+              <w:t xml:space="preserve"> statistic goods in warehouse</w:t>
+            </w:r>
+            <w:r>
+              <w:t xml:space="preserve"> (best-selling or </w:t>
+            </w:r>
+            <w:r>
+              <w:t>inventory</w:t>
+            </w:r>
+            <w:r>
+              <w:t>)</w:t>
+            </w:r>
+            <w:r>
+              <w:t>.</w:t>
             </w:r>
           </w:p>
         </w:tc>
@@ -1166,7 +1004,7 @@
           </w:tcPr>
           <w:p>
             <w:r>
-              <w:t>Customer</w:t>
+              <w:t>Manager</w:t>
             </w:r>
           </w:p>
         </w:tc>
@@ -1191,7 +1029,7 @@
               <w:widowControl/>
               <w:numPr>
                 <w:ilvl w:val="0"/>
-                <w:numId w:val="1"/>
+                <w:numId w:val="4"/>
               </w:numPr>
               <w:pBdr>
                 <w:top w:val="nil"/>
@@ -1201,12 +1039,55 @@
                 <w:between w:val="nil"/>
               </w:pBdr>
               <w:spacing w:line="240" w:lineRule="auto"/>
+              <w:ind w:left="589"/>
             </w:pPr>
             <w:r>
               <w:rPr>
                 <w:color w:val="000000"/>
               </w:rPr>
-              <w:t>At the homepage, the user enters keywords on the ‘Search’ field</w:t>
+              <w:t>At the manager</w:t>
+            </w:r>
+            <w:r>
+              <w:rPr>
+                <w:color w:val="000000"/>
+              </w:rPr>
+              <w:t xml:space="preserve">’s </w:t>
+            </w:r>
+            <w:r>
+              <w:rPr>
+                <w:color w:val="000000"/>
+              </w:rPr>
+              <w:t xml:space="preserve">homepage, the manager </w:t>
+            </w:r>
+            <w:r>
+              <w:rPr>
+                <w:color w:val="000000"/>
+              </w:rPr>
+              <w:t>press</w:t>
+            </w:r>
+            <w:r>
+              <w:rPr>
+                <w:color w:val="000000"/>
+              </w:rPr>
+              <w:t>es</w:t>
+            </w:r>
+            <w:r>
+              <w:rPr>
+                <w:color w:val="000000"/>
+              </w:rPr>
+              <w:t xml:space="preserve"> the Statistic per month/year</w:t>
+            </w:r>
+            <w:r>
+              <w:rPr>
+                <w:color w:val="000000"/>
+              </w:rPr>
+              <w:t xml:space="preserve"> button</w:t>
+            </w:r>
+            <w:r>
+              <w:rPr>
+                <w:color w:val="000000"/>
+              </w:rPr>
+              <w:t>.</w:t>
             </w:r>
           </w:p>
           <w:p>
@@ -1214,7 +1095,7 @@
               <w:widowControl/>
               <w:numPr>
                 <w:ilvl w:val="0"/>
-                <w:numId w:val="1"/>
+                <w:numId w:val="4"/>
               </w:numPr>
               <w:pBdr>
                 <w:top w:val="nil"/>
@@ -1224,12 +1105,73 @@
                 <w:between w:val="nil"/>
               </w:pBdr>
               <w:spacing w:line="240" w:lineRule="auto"/>
+              <w:ind w:left="589"/>
             </w:pPr>
             <w:r>
               <w:rPr>
                 <w:color w:val="000000"/>
               </w:rPr>
-              <w:t>Users clicks on ‘Search’ button to start searching a product</w:t>
+              <w:t>User</w:t>
+            </w:r>
+            <w:r>
+              <w:rPr>
+                <w:color w:val="000000"/>
+              </w:rPr>
+              <w:t xml:space="preserve"> </w:t>
+            </w:r>
+            <w:r>
+              <w:rPr>
+                <w:color w:val="000000"/>
+              </w:rPr>
+              <w:t>s</w:t>
+            </w:r>
+            <w:r>
+              <w:rPr>
+                <w:color w:val="000000"/>
+              </w:rPr>
+              <w:t>elect</w:t>
+            </w:r>
+            <w:r>
+              <w:rPr>
+                <w:color w:val="000000"/>
+              </w:rPr>
+              <w:t>s</w:t>
+            </w:r>
+            <w:r>
+              <w:rPr>
+                <w:color w:val="000000"/>
+              </w:rPr>
+              <w:t xml:space="preserve"> </w:t>
+            </w:r>
+            <w:r>
+              <w:rPr>
+                <w:color w:val="000000"/>
+              </w:rPr>
+              <w:t xml:space="preserve">the </w:t>
+            </w:r>
+            <w:r>
+              <w:rPr>
+                <w:color w:val="000000"/>
+              </w:rPr>
+              <w:t xml:space="preserve">start date </w:t>
+            </w:r>
+            <w:r>
+              <w:rPr>
+                <w:color w:val="000000"/>
+              </w:rPr>
+              <w:t>and</w:t>
+            </w:r>
+            <w:r>
+              <w:rPr>
+                <w:color w:val="000000"/>
+              </w:rPr>
+              <w:t xml:space="preserve"> end date in date box, press show to see the data</w:t>
+            </w:r>
+            <w:r>
+              <w:rPr>
+                <w:color w:val="000000"/>
+              </w:rPr>
+              <w:t>.</w:t>
             </w:r>
           </w:p>
           <w:p>
@@ -1237,7 +1179,99 @@
               <w:widowControl/>
               <w:numPr>
                 <w:ilvl w:val="0"/>
-                <w:numId w:val="1"/>
+                <w:numId w:val="4"/>
+              </w:numPr>
+              <w:pBdr>
+                <w:top w:val="nil"/>
+                <w:left w:val="nil"/>
+                <w:bottom w:val="nil"/>
+                <w:right w:val="nil"/>
+                <w:between w:val="nil"/>
+              </w:pBdr>
+              <w:spacing w:after="200" w:line="240" w:lineRule="auto"/>
+              <w:ind w:left="589"/>
+            </w:pPr>
+            <w:bookmarkStart w:id="4" w:name="_heading=h.2et92p0" w:colFirst="0" w:colLast="0"/>
+            <w:bookmarkEnd w:id="4"/>
+            <w:r>
+              <w:rPr>
+                <w:color w:val="000000"/>
+              </w:rPr>
+              <w:t>System will show how many products still in warehouse, which one is the best</w:t>
+            </w:r>
+            <w:r>
+              <w:rPr>
+                <w:color w:val="000000"/>
+              </w:rPr>
+              <w:t>-</w:t>
+            </w:r>
+            <w:r>
+              <w:rPr>
+                <w:color w:val="000000"/>
+              </w:rPr>
+              <w:t xml:space="preserve">selling, which is the </w:t>
+            </w:r>
+            <w:r>
+              <w:rPr>
+                <w:color w:val="000000"/>
+              </w:rPr>
+              <w:t>inventory</w:t>
+            </w:r>
+            <w:r>
+              <w:rPr>
+                <w:color w:val="000000"/>
+              </w:rPr>
+              <w:t xml:space="preserve"> </w:t>
+            </w:r>
+            <w:r>
+              <w:rPr>
+                <w:color w:val="000000"/>
+              </w:rPr>
+              <w:t>(depend on numbers of product from the)</w:t>
+            </w:r>
+            <w:r>
+              <w:rPr>
+                <w:color w:val="000000"/>
+              </w:rPr>
+              <w:t>.</w:t>
+            </w:r>
+          </w:p>
+        </w:tc>
+      </w:tr>
+      <w:tr>
+        <w:tc>
+          <w:tcPr>
+            <w:tcW w:w="2088" w:type="dxa"/>
+          </w:tcPr>
+          <w:p>
+            <w:r>
+              <w:t>Alternative Flows</w:t>
+            </w:r>
+          </w:p>
+        </w:tc>
+        <w:tc>
+          <w:tcPr>
+            <w:tcW w:w="7488" w:type="dxa"/>
+          </w:tcPr>
+          <w:p>
+            <w:pPr>
+              <w:rPr>
+                <w:b/>
+              </w:rPr>
+            </w:pPr>
+            <w:r>
+              <w:rPr>
+                <w:b/>
+              </w:rPr>
+              <w:t>Alternative flow 1: User cannot find products searched</w:t>
+            </w:r>
+          </w:p>
+          <w:p>
+            <w:pPr>
+              <w:pStyle w:val="oancuaDanhsach"/>
+              <w:numPr>
+                <w:ilvl w:val="0"/>
+                <w:numId w:val="4"/>
               </w:numPr>
               <w:pBdr>
                 <w:top w:val="nil"/>
@@ -1247,82 +1281,11 @@
                 <w:between w:val="nil"/>
               </w:pBdr>
               <w:spacing w:line="240" w:lineRule="auto"/>
+              <w:ind w:left="589"/>
+              <w:rPr>
+                <w:rFonts w:ascii="Calibri" w:eastAsia="Calibri" w:hAnsi="Calibri" w:cs="Calibri"/>
+              </w:rPr>
             </w:pPr>
-            <w:r>
-              <w:rPr>
-                <w:color w:val="000000"/>
-              </w:rPr>
-              <w:t>System displays the products found</w:t>
-            </w:r>
-          </w:p>
-          <w:p>
-            <w:pPr>
-              <w:widowControl/>
-              <w:numPr>
-                <w:ilvl w:val="0"/>
-                <w:numId w:val="1"/>
-              </w:numPr>
-              <w:pBdr>
-                <w:top w:val="nil"/>
-                <w:left w:val="nil"/>
-                <w:bottom w:val="nil"/>
-                <w:right w:val="nil"/>
-                <w:between w:val="nil"/>
-              </w:pBdr>
-              <w:spacing w:line="240" w:lineRule="auto"/>
-            </w:pPr>
-            <w:r>
-              <w:rPr>
-                <w:color w:val="000000"/>
-              </w:rPr>
-              <w:t>User clicks ‘Add to cart’ button on the expected product</w:t>
-            </w:r>
-          </w:p>
-          <w:p>
-            <w:pPr>
-              <w:widowControl/>
-              <w:numPr>
-                <w:ilvl w:val="0"/>
-                <w:numId w:val="1"/>
-              </w:numPr>
-              <w:pBdr>
-                <w:top w:val="nil"/>
-                <w:left w:val="nil"/>
-                <w:bottom w:val="nil"/>
-                <w:right w:val="nil"/>
-                <w:between w:val="nil"/>
-              </w:pBdr>
-              <w:spacing w:line="240" w:lineRule="auto"/>
-            </w:pPr>
-            <w:r>
-              <w:rPr>
-                <w:color w:val="000000"/>
-              </w:rPr>
-              <w:t>System adds a new product to shopping cart</w:t>
-            </w:r>
-          </w:p>
-          <w:p>
-            <w:pPr>
-              <w:widowControl/>
-              <w:numPr>
-                <w:ilvl w:val="0"/>
-                <w:numId w:val="1"/>
-              </w:numPr>
-              <w:pBdr>
-                <w:top w:val="nil"/>
-                <w:left w:val="nil"/>
-                <w:bottom w:val="nil"/>
-                <w:right w:val="nil"/>
-                <w:between w:val="nil"/>
-              </w:pBdr>
-              <w:spacing w:line="240" w:lineRule="auto"/>
-            </w:pPr>
-            <w:r>
-              <w:rPr>
-                <w:color w:val="000000"/>
-              </w:rPr>
-              <w:t>System displays the quantity of all products in the cart to the user</w:t>
-            </w:r>
           </w:p>
         </w:tc>
       </w:tr>
@@ -1333,7 +1296,7 @@
           </w:tcPr>
           <w:p>
             <w:r>
-              <w:t>Alternative Flows</w:t>
+              <w:t>Post-conditions</w:t>
             </w:r>
           </w:p>
         </w:tc>
@@ -1342,184 +1305,8 @@
             <w:tcW w:w="7488" w:type="dxa"/>
           </w:tcPr>
           <w:p>
-            <w:pPr>
-              <w:rPr>
-                <w:b/>
-              </w:rPr>
-            </w:pPr>
-            <w:r>
-              <w:rPr>
-                <w:b/>
-              </w:rPr>
-              <w:t>Alternative flow 1: User cannot find products searched</w:t>
-            </w:r>
-          </w:p>
-          <w:p>
-            <w:pPr>
-              <w:widowControl/>
-              <w:numPr>
-                <w:ilvl w:val="0"/>
-                <w:numId w:val="2"/>
-              </w:numPr>
-              <w:pBdr>
-                <w:top w:val="nil"/>
-                <w:left w:val="nil"/>
-                <w:bottom w:val="nil"/>
-                <w:right w:val="nil"/>
-                <w:between w:val="nil"/>
-              </w:pBdr>
-              <w:spacing w:line="240" w:lineRule="auto"/>
-            </w:pPr>
-            <w:r>
-              <w:rPr>
-                <w:color w:val="000000"/>
-              </w:rPr>
-              <w:t>From #1 of the basic flow, user enters another term</w:t>
-            </w:r>
-          </w:p>
-          <w:p>
-            <w:pPr>
-              <w:widowControl/>
-              <w:numPr>
-                <w:ilvl w:val="0"/>
-                <w:numId w:val="2"/>
-              </w:numPr>
-              <w:pBdr>
-                <w:top w:val="nil"/>
-                <w:left w:val="nil"/>
-                <w:bottom w:val="nil"/>
-                <w:right w:val="nil"/>
-                <w:between w:val="nil"/>
-              </w:pBdr>
-              <w:spacing w:line="240" w:lineRule="auto"/>
-            </w:pPr>
-            <w:r>
-              <w:rPr>
-                <w:color w:val="000000"/>
-              </w:rPr>
-              <w:t>Continue step #2 in the basic flow</w:t>
-            </w:r>
-          </w:p>
-          <w:p/>
-          <w:p>
-            <w:pPr>
-              <w:rPr>
-                <w:b/>
-              </w:rPr>
-            </w:pPr>
-            <w:r>
-              <w:rPr>
-                <w:b/>
-              </w:rPr>
-              <w:t>Alternative flow 2: Shopping cart has already had the product</w:t>
-            </w:r>
-          </w:p>
-          <w:p>
-            <w:pPr>
-              <w:widowControl/>
-              <w:numPr>
-                <w:ilvl w:val="0"/>
-                <w:numId w:val="3"/>
-              </w:numPr>
-              <w:pBdr>
-                <w:top w:val="nil"/>
-                <w:left w:val="nil"/>
-                <w:bottom w:val="nil"/>
-                <w:right w:val="nil"/>
-                <w:between w:val="nil"/>
-              </w:pBdr>
-              <w:spacing w:line="240" w:lineRule="auto"/>
-            </w:pPr>
-            <w:r>
-              <w:rPr>
-                <w:color w:val="000000"/>
-              </w:rPr>
-              <w:t>From #5 of the basic flow, system increases the quantity of the product</w:t>
-            </w:r>
-          </w:p>
-          <w:p>
-            <w:pPr>
-              <w:widowControl/>
-              <w:numPr>
-                <w:ilvl w:val="0"/>
-                <w:numId w:val="3"/>
-              </w:numPr>
-              <w:pBdr>
-                <w:top w:val="nil"/>
-                <w:left w:val="nil"/>
-                <w:bottom w:val="nil"/>
-                <w:right w:val="nil"/>
-                <w:between w:val="nil"/>
-              </w:pBdr>
-              <w:spacing w:line="240" w:lineRule="auto"/>
-            </w:pPr>
-            <w:r>
-              <w:rPr>
-                <w:color w:val="000000"/>
-              </w:rPr>
-              <w:t>Continue step #6</w:t>
-            </w:r>
-          </w:p>
-          <w:p/>
-          <w:p>
-            <w:r>
-              <w:rPr>
-                <w:b/>
-              </w:rPr>
-              <w:t>Alternative flow 3: …</w:t>
-            </w:r>
-          </w:p>
-        </w:tc>
-      </w:tr>
-      <w:tr>
-        <w:tc>
-          <w:tcPr>
-            <w:tcW w:w="2088" w:type="dxa"/>
-          </w:tcPr>
-          <w:p>
-            <w:r>
-              <w:t>Pre-conditions</w:t>
-            </w:r>
-          </w:p>
-        </w:tc>
-        <w:tc>
-          <w:tcPr>
-            <w:tcW w:w="7488" w:type="dxa"/>
-          </w:tcPr>
-          <w:p>
-            <w:r>
-              <w:t xml:space="preserve">User goes to homepage at </w:t>
-            </w:r>
-            <w:hyperlink r:id="rId9">
-              <w:r>
-                <w:rPr>
-                  <w:color w:val="0000FF"/>
-                  <w:u w:val="single"/>
-                </w:rPr>
-                <w:t>www.hailua.com.vn</w:t>
-              </w:r>
-            </w:hyperlink>
-          </w:p>
-        </w:tc>
-      </w:tr>
-      <w:tr>
-        <w:tc>
-          <w:tcPr>
-            <w:tcW w:w="2088" w:type="dxa"/>
-          </w:tcPr>
-          <w:p>
-            <w:r>
-              <w:t>Post-conditions</w:t>
-            </w:r>
-          </w:p>
-        </w:tc>
-        <w:tc>
-          <w:tcPr>
-            <w:tcW w:w="7488" w:type="dxa"/>
-          </w:tcPr>
-          <w:p>
-            <w:r>
-              <w:t>The user successfully adds new item to the cart or increases quantity of the existing item in the cart.</w:t>
+            <w:r>
+              <w:t>The user can see the statistic of the store after one month, many month or year</w:t>
             </w:r>
           </w:p>
         </w:tc>
@@ -1534,26 +1321,12 @@
           <w:numId w:val="5"/>
         </w:numPr>
       </w:pPr>
-      <w:bookmarkStart w:id="4" w:name="_Toc24747332"/>
+      <w:bookmarkStart w:id="5" w:name="_Toc24918830"/>
       <w:r>
-        <w:t>Use-case: Create a new account</w:t>
+        <w:t>Us</w:t>
       </w:r>
-      <w:bookmarkEnd w:id="4"/>
-    </w:p>
-    <w:p/>
-    <w:p/>
-    <w:p>
-      <w:pPr>
-        <w:pStyle w:val="u2"/>
-        <w:numPr>
-          <w:ilvl w:val="1"/>
-          <w:numId w:val="5"/>
-        </w:numPr>
-      </w:pPr>
-      <w:bookmarkStart w:id="5" w:name="_Toc24747333"/>
       <w:r>
-        <w:lastRenderedPageBreak/>
-        <w:t>Use-case: Statistic per month, year</w:t>
+        <w:t>e-case: Statistic profit</w:t>
       </w:r>
       <w:bookmarkEnd w:id="5"/>
     </w:p>
@@ -1594,437 +1367,6 @@
           </w:tcPr>
           <w:p>
             <w:r>
-              <w:t>Statistic per month, year</w:t>
-            </w:r>
-          </w:p>
-        </w:tc>
-      </w:tr>
-      <w:tr>
-        <w:tc>
-          <w:tcPr>
-            <w:tcW w:w="2088" w:type="dxa"/>
-          </w:tcPr>
-          <w:p>
-            <w:r>
-              <w:t>Brief description</w:t>
-            </w:r>
-          </w:p>
-        </w:tc>
-        <w:tc>
-          <w:tcPr>
-            <w:tcW w:w="7488" w:type="dxa"/>
-          </w:tcPr>
-          <w:p>
-            <w:r>
-              <w:t xml:space="preserve">This use-case </w:t>
-            </w:r>
-            <w:r>
-              <w:t>show</w:t>
-            </w:r>
-            <w:r>
-              <w:t>s</w:t>
-            </w:r>
-            <w:r>
-              <w:t xml:space="preserve"> the user the</w:t>
-            </w:r>
-            <w:r>
-              <w:t xml:space="preserve"> statistic goods in warehouse</w:t>
-            </w:r>
-            <w:r>
-              <w:t xml:space="preserve"> (best-selling or </w:t>
-            </w:r>
-            <w:r>
-              <w:t>inventory</w:t>
-            </w:r>
-            <w:r>
-              <w:t>)</w:t>
-            </w:r>
-            <w:r>
-              <w:t>.</w:t>
-            </w:r>
-          </w:p>
-        </w:tc>
-      </w:tr>
-      <w:tr>
-        <w:tc>
-          <w:tcPr>
-            <w:tcW w:w="2088" w:type="dxa"/>
-          </w:tcPr>
-          <w:p>
-            <w:r>
-              <w:t>Actors</w:t>
-            </w:r>
-          </w:p>
-        </w:tc>
-        <w:tc>
-          <w:tcPr>
-            <w:tcW w:w="7488" w:type="dxa"/>
-          </w:tcPr>
-          <w:p>
-            <w:r>
-              <w:t>Manager</w:t>
-            </w:r>
-          </w:p>
-        </w:tc>
-      </w:tr>
-      <w:tr>
-        <w:tc>
-          <w:tcPr>
-            <w:tcW w:w="2088" w:type="dxa"/>
-          </w:tcPr>
-          <w:p>
-            <w:r>
-              <w:t>Basic Flow</w:t>
-            </w:r>
-          </w:p>
-        </w:tc>
-        <w:tc>
-          <w:tcPr>
-            <w:tcW w:w="7488" w:type="dxa"/>
-          </w:tcPr>
-          <w:p>
-            <w:pPr>
-              <w:widowControl/>
-              <w:numPr>
-                <w:ilvl w:val="0"/>
-                <w:numId w:val="4"/>
-              </w:numPr>
-              <w:pBdr>
-                <w:top w:val="nil"/>
-                <w:left w:val="nil"/>
-                <w:bottom w:val="nil"/>
-                <w:right w:val="nil"/>
-                <w:between w:val="nil"/>
-              </w:pBdr>
-              <w:spacing w:line="240" w:lineRule="auto"/>
-              <w:ind w:left="589"/>
-            </w:pPr>
-            <w:r>
-              <w:rPr>
-                <w:color w:val="000000"/>
-              </w:rPr>
-              <w:t>At the manager</w:t>
-            </w:r>
-            <w:r>
-              <w:rPr>
-                <w:color w:val="000000"/>
-              </w:rPr>
-              <w:t xml:space="preserve">’s </w:t>
-            </w:r>
-            <w:r>
-              <w:rPr>
-                <w:color w:val="000000"/>
-              </w:rPr>
-              <w:t xml:space="preserve">homepage, the manager </w:t>
-            </w:r>
-            <w:r>
-              <w:rPr>
-                <w:color w:val="000000"/>
-              </w:rPr>
-              <w:t>press</w:t>
-            </w:r>
-            <w:r>
-              <w:rPr>
-                <w:color w:val="000000"/>
-              </w:rPr>
-              <w:t>es</w:t>
-            </w:r>
-            <w:r>
-              <w:rPr>
-                <w:color w:val="000000"/>
-              </w:rPr>
-              <w:t xml:space="preserve"> the Statistic per month/year</w:t>
-            </w:r>
-            <w:r>
-              <w:rPr>
-                <w:color w:val="000000"/>
-              </w:rPr>
-              <w:t xml:space="preserve"> button</w:t>
-            </w:r>
-            <w:r>
-              <w:rPr>
-                <w:color w:val="000000"/>
-              </w:rPr>
-              <w:t>.</w:t>
-            </w:r>
-          </w:p>
-          <w:p>
-            <w:pPr>
-              <w:widowControl/>
-              <w:numPr>
-                <w:ilvl w:val="0"/>
-                <w:numId w:val="4"/>
-              </w:numPr>
-              <w:pBdr>
-                <w:top w:val="nil"/>
-                <w:left w:val="nil"/>
-                <w:bottom w:val="nil"/>
-                <w:right w:val="nil"/>
-                <w:between w:val="nil"/>
-              </w:pBdr>
-              <w:spacing w:line="240" w:lineRule="auto"/>
-              <w:ind w:left="589"/>
-            </w:pPr>
-            <w:r>
-              <w:rPr>
-                <w:color w:val="000000"/>
-              </w:rPr>
-              <w:t>User</w:t>
-            </w:r>
-            <w:r>
-              <w:rPr>
-                <w:color w:val="000000"/>
-              </w:rPr>
-              <w:t xml:space="preserve"> </w:t>
-            </w:r>
-            <w:r>
-              <w:rPr>
-                <w:color w:val="000000"/>
-              </w:rPr>
-              <w:t>s</w:t>
-            </w:r>
-            <w:r>
-              <w:rPr>
-                <w:color w:val="000000"/>
-              </w:rPr>
-              <w:t>elect</w:t>
-            </w:r>
-            <w:r>
-              <w:rPr>
-                <w:color w:val="000000"/>
-              </w:rPr>
-              <w:t>s</w:t>
-            </w:r>
-            <w:r>
-              <w:rPr>
-                <w:color w:val="000000"/>
-              </w:rPr>
-              <w:t xml:space="preserve"> </w:t>
-            </w:r>
-            <w:r>
-              <w:rPr>
-                <w:color w:val="000000"/>
-              </w:rPr>
-              <w:t xml:space="preserve">the </w:t>
-            </w:r>
-            <w:r>
-              <w:rPr>
-                <w:color w:val="000000"/>
-              </w:rPr>
-              <w:t xml:space="preserve">start date </w:t>
-            </w:r>
-            <w:r>
-              <w:rPr>
-                <w:color w:val="000000"/>
-              </w:rPr>
-              <w:t>and</w:t>
-            </w:r>
-            <w:r>
-              <w:rPr>
-                <w:color w:val="000000"/>
-              </w:rPr>
-              <w:t xml:space="preserve"> end date in date box, press show to see the data</w:t>
-            </w:r>
-            <w:r>
-              <w:rPr>
-                <w:color w:val="000000"/>
-              </w:rPr>
-              <w:t>.</w:t>
-            </w:r>
-          </w:p>
-          <w:p>
-            <w:pPr>
-              <w:widowControl/>
-              <w:numPr>
-                <w:ilvl w:val="0"/>
-                <w:numId w:val="4"/>
-              </w:numPr>
-              <w:pBdr>
-                <w:top w:val="nil"/>
-                <w:left w:val="nil"/>
-                <w:bottom w:val="nil"/>
-                <w:right w:val="nil"/>
-                <w:between w:val="nil"/>
-              </w:pBdr>
-              <w:spacing w:after="200" w:line="240" w:lineRule="auto"/>
-              <w:ind w:left="589"/>
-            </w:pPr>
-            <w:bookmarkStart w:id="6" w:name="_heading=h.2et92p0" w:colFirst="0" w:colLast="0"/>
-            <w:bookmarkEnd w:id="6"/>
-            <w:r>
-              <w:rPr>
-                <w:color w:val="000000"/>
-              </w:rPr>
-              <w:t>System will show how many products still in warehouse, which one is the best</w:t>
-            </w:r>
-            <w:r>
-              <w:rPr>
-                <w:color w:val="000000"/>
-              </w:rPr>
-              <w:t>-</w:t>
-            </w:r>
-            <w:r>
-              <w:rPr>
-                <w:color w:val="000000"/>
-              </w:rPr>
-              <w:t xml:space="preserve">selling, which is the </w:t>
-            </w:r>
-            <w:r>
-              <w:rPr>
-                <w:color w:val="000000"/>
-              </w:rPr>
-              <w:t>inventory</w:t>
-            </w:r>
-            <w:r>
-              <w:rPr>
-                <w:color w:val="000000"/>
-              </w:rPr>
-              <w:t xml:space="preserve"> </w:t>
-            </w:r>
-            <w:r>
-              <w:rPr>
-                <w:color w:val="000000"/>
-              </w:rPr>
-              <w:t>(depend on numbers of product from the)</w:t>
-            </w:r>
-            <w:r>
-              <w:rPr>
-                <w:color w:val="000000"/>
-              </w:rPr>
-              <w:t>.</w:t>
-            </w:r>
-          </w:p>
-        </w:tc>
-      </w:tr>
-      <w:tr>
-        <w:tc>
-          <w:tcPr>
-            <w:tcW w:w="2088" w:type="dxa"/>
-          </w:tcPr>
-          <w:p>
-            <w:r>
-              <w:t>Alternative Flows</w:t>
-            </w:r>
-          </w:p>
-        </w:tc>
-        <w:tc>
-          <w:tcPr>
-            <w:tcW w:w="7488" w:type="dxa"/>
-          </w:tcPr>
-          <w:p>
-            <w:pPr>
-              <w:rPr>
-                <w:b/>
-              </w:rPr>
-            </w:pPr>
-            <w:r>
-              <w:rPr>
-                <w:b/>
-              </w:rPr>
-              <w:t>Alternative flow 1: User cannot find products searched</w:t>
-            </w:r>
-          </w:p>
-          <w:p>
-            <w:pPr>
-              <w:pStyle w:val="oancuaDanhsach"/>
-              <w:numPr>
-                <w:ilvl w:val="0"/>
-                <w:numId w:val="4"/>
-              </w:numPr>
-              <w:pBdr>
-                <w:top w:val="nil"/>
-                <w:left w:val="nil"/>
-                <w:bottom w:val="nil"/>
-                <w:right w:val="nil"/>
-                <w:between w:val="nil"/>
-              </w:pBdr>
-              <w:spacing w:line="240" w:lineRule="auto"/>
-              <w:ind w:left="589"/>
-              <w:rPr>
-                <w:rFonts w:ascii="Calibri" w:eastAsia="Calibri" w:hAnsi="Calibri" w:cs="Calibri"/>
-              </w:rPr>
-            </w:pPr>
-          </w:p>
-        </w:tc>
-      </w:tr>
-      <w:tr>
-        <w:tc>
-          <w:tcPr>
-            <w:tcW w:w="2088" w:type="dxa"/>
-          </w:tcPr>
-          <w:p>
-            <w:r>
-              <w:t>Post-conditions</w:t>
-            </w:r>
-          </w:p>
-        </w:tc>
-        <w:tc>
-          <w:tcPr>
-            <w:tcW w:w="7488" w:type="dxa"/>
-          </w:tcPr>
-          <w:p>
-            <w:r>
-              <w:t>The user can see the statistic of the store after one month, many month or year</w:t>
-            </w:r>
-          </w:p>
-        </w:tc>
-      </w:tr>
-    </w:tbl>
-    <w:p/>
-    <w:p>
-      <w:pPr>
-        <w:pStyle w:val="u2"/>
-        <w:numPr>
-          <w:ilvl w:val="1"/>
-          <w:numId w:val="5"/>
-        </w:numPr>
-      </w:pPr>
-      <w:bookmarkStart w:id="7" w:name="_Toc24747334"/>
-      <w:r>
-        <w:t>Us</w:t>
-      </w:r>
-      <w:r>
-        <w:t>e-case: Statistic profit</w:t>
-      </w:r>
-      <w:bookmarkEnd w:id="7"/>
-    </w:p>
-    <w:tbl>
-      <w:tblPr>
-        <w:tblStyle w:val="a1"/>
-        <w:tblW w:w="9576" w:type="dxa"/>
-        <w:tblInd w:w="0" w:type="dxa"/>
-        <w:tblBorders>
-          <w:top w:val="single" w:sz="4" w:space="0" w:color="000000"/>
-          <w:left w:val="single" w:sz="4" w:space="0" w:color="000000"/>
-          <w:bottom w:val="single" w:sz="4" w:space="0" w:color="000000"/>
-          <w:right w:val="single" w:sz="4" w:space="0" w:color="000000"/>
-          <w:insideH w:val="single" w:sz="4" w:space="0" w:color="000000"/>
-          <w:insideV w:val="single" w:sz="4" w:space="0" w:color="000000"/>
-        </w:tblBorders>
-        <w:tblLayout w:type="fixed"/>
-        <w:tblLook w:val="0400" w:firstRow="0" w:lastRow="0" w:firstColumn="0" w:lastColumn="0" w:noHBand="0" w:noVBand="1"/>
-      </w:tblPr>
-      <w:tblGrid>
-        <w:gridCol w:w="2088"/>
-        <w:gridCol w:w="7488"/>
-      </w:tblGrid>
-      <w:tr>
-        <w:tc>
-          <w:tcPr>
-            <w:tcW w:w="2088" w:type="dxa"/>
-          </w:tcPr>
-          <w:p>
-            <w:r>
-              <w:t>Use case Name</w:t>
-            </w:r>
-          </w:p>
-        </w:tc>
-        <w:tc>
-          <w:tcPr>
-            <w:tcW w:w="7488" w:type="dxa"/>
-          </w:tcPr>
-          <w:p>
-            <w:r>
               <w:t xml:space="preserve">Statistic </w:t>
             </w:r>
             <w:r>
@@ -2143,6 +1485,7 @@
               <w:ind w:left="589"/>
             </w:pPr>
             <w:r>
+              <w:lastRenderedPageBreak/>
               <w:t>User select the start date and end date in date box, press show to see the data</w:t>
             </w:r>
           </w:p>
@@ -2176,6 +1519,7 @@
           </w:tcPr>
           <w:p>
             <w:r>
+              <w:lastRenderedPageBreak/>
               <w:t>Alternative Flows</w:t>
             </w:r>
           </w:p>
@@ -2226,8 +1570,8 @@
       </w:r>
     </w:p>
     <w:sectPr>
-      <w:headerReference w:type="default" r:id="rId10"/>
-      <w:footerReference w:type="default" r:id="rId11"/>
+      <w:headerReference w:type="default" r:id="rId9"/>
+      <w:footerReference w:type="default" r:id="rId10"/>
       <w:pgSz w:w="12240" w:h="15840"/>
       <w:pgMar w:top="1440" w:right="1440" w:bottom="1440" w:left="1440" w:header="720" w:footer="720" w:gutter="0"/>
       <w:cols w:space="720" w:equalWidth="0">

</xml_diff>